<commit_message>
Updated figures + sorted data
</commit_message>
<xml_diff>
--- a/raport.docx
+++ b/raport.docx
@@ -4,25 +4,24 @@
   <w:body>
     <w:p>
       <w:r>
-        <w:t>Maksymalna długość sesji komunikacyjnej: 442.095</w:t>
+        <w:br/>
+        <w:tab/>
+        <w:tab/>
+        <w:t>Dane dla orbity: ISS</w:t>
+        <w:br/>
+        <w:tab/>
+        <w:tab/>
+        <w:t>Maksymalna długość sesji komunikacyjnej: 391.776</w:t>
         <w:br/>
         <w:t xml:space="preserve"> </w:t>
         <w:tab/>
         <w:tab/>
-        <w:tab/>
-        <w:tab/>
-        <w:tab/>
-        <w:tab/>
-        <w:t>Mediana czasów sesji komunikacyjnych: 381.68600000000004</w:t>
+        <w:t>Mediana czasów sesji komunikacyjnych: 380.222</w:t>
         <w:br/>
         <w:t xml:space="preserve"> </w:t>
         <w:tab/>
         <w:tab/>
-        <w:tab/>
-        <w:tab/>
-        <w:tab/>
-        <w:tab/>
-        <w:t>Średnia długość sesji komunikacyjnej: 346.10710597826085</w:t>
+        <w:t>Średnia długość sesji komunikacyjnej: 341.81769404279936</w:t>
       </w:r>
     </w:p>
     <w:p>
@@ -38,7 +37,7 @@
               <a:graphicData uri="http://schemas.openxmlformats.org/drawingml/2006/picture">
                 <pic:pic>
                   <pic:nvPicPr>
-                    <pic:cNvPr id="0" name="SSO500.png"/>
+                    <pic:cNvPr id="0" name="ISS.png"/>
                     <pic:cNvPicPr/>
                   </pic:nvPicPr>
                   <pic:blipFill>
@@ -74,7 +73,7 @@
               <a:graphicData uri="http://schemas.openxmlformats.org/drawingml/2006/picture">
                 <pic:pic>
                   <pic:nvPicPr>
-                    <pic:cNvPr id="0" name="length_of_silence_for_SSO500.png"/>
+                    <pic:cNvPr id="0" name="length_of_silence_for_ISS.png"/>
                     <pic:cNvPicPr/>
                   </pic:nvPicPr>
                   <pic:blipFill>
@@ -99,25 +98,24 @@
     </w:p>
     <w:p>
       <w:r>
-        <w:t>Maksymalna długość sesji komunikacyjnej: 520.851</w:t>
+        <w:br/>
+        <w:tab/>
+        <w:tab/>
+        <w:t>Dane dla orbity: SSO470</w:t>
+        <w:br/>
+        <w:tab/>
+        <w:tab/>
+        <w:t>Maksymalna długość sesji komunikacyjnej: 421.916</w:t>
         <w:br/>
         <w:t xml:space="preserve"> </w:t>
         <w:tab/>
         <w:tab/>
-        <w:tab/>
-        <w:tab/>
-        <w:tab/>
-        <w:tab/>
-        <w:t>Mediana czasów sesji komunikacyjnych: 448.549</w:t>
+        <w:t>Mediana czasów sesji komunikacyjnych: 364.3665</w:t>
         <w:br/>
         <w:t xml:space="preserve"> </w:t>
         <w:tab/>
         <w:tab/>
-        <w:tab/>
-        <w:tab/>
-        <w:tab/>
-        <w:tab/>
-        <w:t>Średnia długość sesji komunikacyjnej: 408.02811318482844</w:t>
+        <w:t>Średnia długość sesji komunikacyjnej: 331.2553241134752</w:t>
       </w:r>
     </w:p>
     <w:p>
@@ -133,7 +131,7 @@
               <a:graphicData uri="http://schemas.openxmlformats.org/drawingml/2006/picture">
                 <pic:pic>
                   <pic:nvPicPr>
-                    <pic:cNvPr id="0" name="SSO620.png"/>
+                    <pic:cNvPr id="0" name="SSO470.png"/>
                     <pic:cNvPicPr/>
                   </pic:nvPicPr>
                   <pic:blipFill>
@@ -169,7 +167,7 @@
               <a:graphicData uri="http://schemas.openxmlformats.org/drawingml/2006/picture">
                 <pic:pic>
                   <pic:nvPicPr>
-                    <pic:cNvPr id="0" name="length_of_silence_for_SSO620.png"/>
+                    <pic:cNvPr id="0" name="length_of_silence_for_SSO470.png"/>
                     <pic:cNvPicPr/>
                   </pic:nvPicPr>
                   <pic:blipFill>
@@ -194,25 +192,24 @@
     </w:p>
     <w:p>
       <w:r>
-        <w:t>Maksymalna długość sesji komunikacyjnej: 501.542</w:t>
+        <w:br/>
+        <w:tab/>
+        <w:tab/>
+        <w:t>Dane dla orbity: SSO490</w:t>
+        <w:br/>
+        <w:tab/>
+        <w:tab/>
+        <w:t>Maksymalna długość sesji komunikacyjnej: 435.422</w:t>
         <w:br/>
         <w:t xml:space="preserve"> </w:t>
         <w:tab/>
         <w:tab/>
-        <w:tab/>
-        <w:tab/>
-        <w:tab/>
-        <w:tab/>
-        <w:t>Mediana czasów sesji komunikacyjnych: 432.263</w:t>
+        <w:t>Mediana czasów sesji komunikacyjnych: 376.067</w:t>
         <w:br/>
         <w:t xml:space="preserve"> </w:t>
         <w:tab/>
         <w:tab/>
-        <w:tab/>
-        <w:tab/>
-        <w:tab/>
-        <w:tab/>
-        <w:t>Średnia długość sesji komunikacyjnej: 391.92498148148144</w:t>
+        <w:t>Średnia długość sesji komunikacyjnej: 341.27310957960026</w:t>
       </w:r>
     </w:p>
     <w:p>
@@ -228,7 +225,7 @@
               <a:graphicData uri="http://schemas.openxmlformats.org/drawingml/2006/picture">
                 <pic:pic>
                   <pic:nvPicPr>
-                    <pic:cNvPr id="0" name="SSO590.png"/>
+                    <pic:cNvPr id="0" name="SSO490.png"/>
                     <pic:cNvPicPr/>
                   </pic:nvPicPr>
                   <pic:blipFill>
@@ -264,7 +261,7 @@
               <a:graphicData uri="http://schemas.openxmlformats.org/drawingml/2006/picture">
                 <pic:pic>
                   <pic:nvPicPr>
-                    <pic:cNvPr id="0" name="length_of_silence_for_SSO590.png"/>
+                    <pic:cNvPr id="0" name="length_of_silence_for_SSO490.png"/>
                     <pic:cNvPicPr/>
                   </pic:nvPicPr>
                   <pic:blipFill>
@@ -289,25 +286,24 @@
     </w:p>
     <w:p>
       <w:r>
-        <w:t>Maksymalna długość sesji komunikacyjnej: 435.422</w:t>
+        <w:br/>
+        <w:tab/>
+        <w:tab/>
+        <w:t>Dane dla orbity: SSO500</w:t>
+        <w:br/>
+        <w:tab/>
+        <w:tab/>
+        <w:t>Maksymalna długość sesji komunikacyjnej: 442.095</w:t>
         <w:br/>
         <w:t xml:space="preserve"> </w:t>
         <w:tab/>
         <w:tab/>
-        <w:tab/>
-        <w:tab/>
-        <w:tab/>
-        <w:tab/>
-        <w:t>Mediana czasów sesji komunikacyjnych: 376.067</w:t>
+        <w:t>Mediana czasów sesji komunikacyjnych: 381.68600000000004</w:t>
         <w:br/>
         <w:t xml:space="preserve"> </w:t>
         <w:tab/>
         <w:tab/>
-        <w:tab/>
-        <w:tab/>
-        <w:tab/>
-        <w:tab/>
-        <w:t>Średnia długość sesji komunikacyjnej: 341.27310957960026</w:t>
+        <w:t>Średnia długość sesji komunikacyjnej: 346.10710597826085</w:t>
       </w:r>
     </w:p>
     <w:p>
@@ -323,7 +319,7 @@
               <a:graphicData uri="http://schemas.openxmlformats.org/drawingml/2006/picture">
                 <pic:pic>
                   <pic:nvPicPr>
-                    <pic:cNvPr id="0" name="SSO490.png"/>
+                    <pic:cNvPr id="0" name="SSO500.png"/>
                     <pic:cNvPicPr/>
                   </pic:nvPicPr>
                   <pic:blipFill>
@@ -359,7 +355,7 @@
               <a:graphicData uri="http://schemas.openxmlformats.org/drawingml/2006/picture">
                 <pic:pic>
                   <pic:nvPicPr>
-                    <pic:cNvPr id="0" name="length_of_silence_for_SSO490.png"/>
+                    <pic:cNvPr id="0" name="length_of_silence_for_SSO500.png"/>
                     <pic:cNvPicPr/>
                   </pic:nvPicPr>
                   <pic:blipFill>
@@ -384,22 +380,21 @@
     </w:p>
     <w:p>
       <w:r>
+        <w:br/>
+        <w:tab/>
+        <w:tab/>
+        <w:t>Dane dla orbity: SSO530</w:t>
+        <w:br/>
+        <w:tab/>
+        <w:tab/>
         <w:t>Maksymalna długość sesji komunikacyjnej: 462.212</w:t>
         <w:br/>
         <w:t xml:space="preserve"> </w:t>
         <w:tab/>
         <w:tab/>
-        <w:tab/>
-        <w:tab/>
-        <w:tab/>
-        <w:tab/>
         <w:t>Mediana czasów sesji komunikacyjnych: 398.5615</w:t>
         <w:br/>
         <w:t xml:space="preserve"> </w:t>
-        <w:tab/>
-        <w:tab/>
-        <w:tab/>
-        <w:tab/>
         <w:tab/>
         <w:tab/>
         <w:t>Średnia długość sesji komunikacyjnej: 361.62941524310116</w:t>
@@ -479,25 +474,24 @@
     </w:p>
     <w:p>
       <w:r>
-        <w:t>Maksymalna długość sesji komunikacyjnej: 391.776</w:t>
+        <w:br/>
+        <w:tab/>
+        <w:tab/>
+        <w:t>Dane dla orbity: SSO590</w:t>
+        <w:br/>
+        <w:tab/>
+        <w:tab/>
+        <w:t>Maksymalna długość sesji komunikacyjnej: 501.542</w:t>
         <w:br/>
         <w:t xml:space="preserve"> </w:t>
         <w:tab/>
         <w:tab/>
-        <w:tab/>
-        <w:tab/>
-        <w:tab/>
-        <w:tab/>
-        <w:t>Mediana czasów sesji komunikacyjnych: 380.222</w:t>
+        <w:t>Mediana czasów sesji komunikacyjnych: 432.263</w:t>
         <w:br/>
         <w:t xml:space="preserve"> </w:t>
         <w:tab/>
         <w:tab/>
-        <w:tab/>
-        <w:tab/>
-        <w:tab/>
-        <w:tab/>
-        <w:t>Średnia długość sesji komunikacyjnej: 341.81769404279936</w:t>
+        <w:t>Średnia długość sesji komunikacyjnej: 391.92498148148144</w:t>
       </w:r>
     </w:p>
     <w:p>
@@ -513,7 +507,7 @@
               <a:graphicData uri="http://schemas.openxmlformats.org/drawingml/2006/picture">
                 <pic:pic>
                   <pic:nvPicPr>
-                    <pic:cNvPr id="0" name="ISS.png"/>
+                    <pic:cNvPr id="0" name="SSO590.png"/>
                     <pic:cNvPicPr/>
                   </pic:nvPicPr>
                   <pic:blipFill>
@@ -549,7 +543,7 @@
               <a:graphicData uri="http://schemas.openxmlformats.org/drawingml/2006/picture">
                 <pic:pic>
                   <pic:nvPicPr>
-                    <pic:cNvPr id="0" name="length_of_silence_for_ISS.png"/>
+                    <pic:cNvPr id="0" name="length_of_silence_for_SSO590.png"/>
                     <pic:cNvPicPr/>
                   </pic:nvPicPr>
                   <pic:blipFill>
@@ -574,25 +568,24 @@
     </w:p>
     <w:p>
       <w:r>
-        <w:t>Maksymalna długość sesji komunikacyjnej: 421.916</w:t>
+        <w:br/>
+        <w:tab/>
+        <w:tab/>
+        <w:t>Dane dla orbity: SSO620</w:t>
+        <w:br/>
+        <w:tab/>
+        <w:tab/>
+        <w:t>Maksymalna długość sesji komunikacyjnej: 520.851</w:t>
         <w:br/>
         <w:t xml:space="preserve"> </w:t>
         <w:tab/>
         <w:tab/>
-        <w:tab/>
-        <w:tab/>
-        <w:tab/>
-        <w:tab/>
-        <w:t>Mediana czasów sesji komunikacyjnych: 364.3665</w:t>
+        <w:t>Mediana czasów sesji komunikacyjnych: 448.549</w:t>
         <w:br/>
         <w:t xml:space="preserve"> </w:t>
         <w:tab/>
         <w:tab/>
-        <w:tab/>
-        <w:tab/>
-        <w:tab/>
-        <w:tab/>
-        <w:t>Średnia długość sesji komunikacyjnej: 331.2553241134752</w:t>
+        <w:t>Średnia długość sesji komunikacyjnej: 408.02811318482844</w:t>
       </w:r>
     </w:p>
     <w:p>
@@ -608,7 +601,7 @@
               <a:graphicData uri="http://schemas.openxmlformats.org/drawingml/2006/picture">
                 <pic:pic>
                   <pic:nvPicPr>
-                    <pic:cNvPr id="0" name="SSO470.png"/>
+                    <pic:cNvPr id="0" name="SSO620.png"/>
                     <pic:cNvPicPr/>
                   </pic:nvPicPr>
                   <pic:blipFill>
@@ -644,7 +637,7 @@
               <a:graphicData uri="http://schemas.openxmlformats.org/drawingml/2006/picture">
                 <pic:pic>
                   <pic:nvPicPr>
-                    <pic:cNvPr id="0" name="length_of_silence_for_SSO470.png"/>
+                    <pic:cNvPr id="0" name="length_of_silence_for_SSO620.png"/>
                     <pic:cNvPicPr/>
                   </pic:nvPicPr>
                   <pic:blipFill>
@@ -669,22 +662,21 @@
     </w:p>
     <w:p>
       <w:r>
+        <w:br/>
+        <w:tab/>
+        <w:tab/>
+        <w:t>Dane dla orbity: SSO650</w:t>
+        <w:br/>
+        <w:tab/>
+        <w:tab/>
         <w:t>Maksymalna długość sesji komunikacyjnej: 539.763</w:t>
         <w:br/>
         <w:t xml:space="preserve"> </w:t>
         <w:tab/>
         <w:tab/>
-        <w:tab/>
-        <w:tab/>
-        <w:tab/>
-        <w:tab/>
         <w:t>Mediana czasów sesji komunikacyjnych: 465.032</w:t>
         <w:br/>
         <w:t xml:space="preserve"> </w:t>
-        <w:tab/>
-        <w:tab/>
-        <w:tab/>
-        <w:tab/>
         <w:tab/>
         <w:tab/>
         <w:t>Średnia długość sesji komunikacyjnej: 421.5295387755102</w:t>

</xml_diff>